<commit_message>
Troca do nome do ator por ator
</commit_message>
<xml_diff>
--- a/4.3 Caso de Uso - UC-46 Consultar natureza financeira.docx
+++ b/4.3 Caso de Uso - UC-46 Consultar natureza financeira.docx
@@ -456,7 +456,16 @@
                 <w:sz w:val="20"/>
                 <w:szCs w:val="20"/>
               </w:rPr>
-              <w:t>Gestor seleciona o menu Natureza financeira</w:t>
+              <w:t>Ator</w:t>
+            </w:r>
+            <w:r>
+              <w:rPr>
+                <w:rFonts w:ascii="Tahoma" w:hAnsi="Tahoma" w:cs="Tahoma"/>
+                <w:color w:val="000000" w:themeColor="text1"/>
+                <w:sz w:val="20"/>
+                <w:szCs w:val="20"/>
+              </w:rPr>
+              <w:t xml:space="preserve"> seleciona o menu Natureza financeira</w:t>
             </w:r>
             <w:r>
               <w:rPr>
@@ -630,7 +639,16 @@
                 <w:sz w:val="20"/>
                 <w:szCs w:val="20"/>
               </w:rPr>
-              <w:t>Gestor preenche os campos</w:t>
+              <w:t xml:space="preserve">Ator </w:t>
+            </w:r>
+            <w:r>
+              <w:rPr>
+                <w:rFonts w:ascii="Tahoma" w:hAnsi="Tahoma" w:cs="Tahoma"/>
+                <w:color w:val="000000" w:themeColor="text1"/>
+                <w:sz w:val="20"/>
+                <w:szCs w:val="20"/>
+              </w:rPr>
+              <w:t>preenche os campos</w:t>
             </w:r>
             <w:r>
               <w:rPr>
@@ -683,7 +701,7 @@
                 <w:sz w:val="20"/>
                 <w:szCs w:val="20"/>
               </w:rPr>
-              <w:t xml:space="preserve">Gestor </w:t>
+              <w:t xml:space="preserve">Ator </w:t>
             </w:r>
             <w:r>
               <w:rPr>
@@ -943,7 +961,20 @@
                 <w:szCs w:val="20"/>
                 <w:u w:val="single"/>
               </w:rPr>
-              <w:t>Nenhum</w:t>
+              <w:t>Ne</w:t>
+            </w:r>
+            <w:bookmarkStart w:id="0" w:name="_GoBack"/>
+            <w:bookmarkEnd w:id="0"/>
+            <w:r>
+              <w:rPr>
+                <w:rFonts w:ascii="Tahoma" w:hAnsi="Tahoma" w:cs="Tahoma"/>
+                <w:b/>
+                <w:color w:val="000000" w:themeColor="text1"/>
+                <w:sz w:val="20"/>
+                <w:szCs w:val="20"/>
+                <w:u w:val="single"/>
+              </w:rPr>
+              <w:t>nhum</w:t>
             </w:r>
             <w:r>
               <w:rPr>
@@ -1675,8 +1706,6 @@
                 <w:lang w:eastAsia="pt-BR"/>
               </w:rPr>
             </w:pPr>
-            <w:bookmarkStart w:id="0" w:name="_GoBack"/>
-            <w:bookmarkEnd w:id="0"/>
           </w:p>
           <w:p>
             <w:pPr>

</xml_diff>